<commit_message>
Update formatting of AlgA and write some more in proforma
</commit_message>
<xml_diff>
--- a/AISearchProforma.docx
+++ b/AISearchProforma.docx
@@ -55,7 +55,7 @@
         <w:t xml:space="preserve">A: </w:t>
       </w:r>
       <w:r>
-        <w:t>A* Search (AS)</w:t>
+        <w:t>Genetic Algorithm</w:t>
       </w:r>
     </w:p>
     <w:p>
@@ -400,8 +400,16 @@
                               <w:rPr>
                                 <w:iCs/>
                               </w:rPr>
-                              <w:t>Tried anytime A*</w:t>
-                            </w:r>
+                              <w:t xml:space="preserve">Individual initialisation (Tried NN but didn’t help with diversity) – Random generation is </w:t>
+                            </w:r>
+                            <w:proofErr w:type="gramStart"/>
+                            <w:r>
+                              <w:rPr>
+                                <w:iCs/>
+                              </w:rPr>
+                              <w:t>better</w:t>
+                            </w:r>
+                            <w:proofErr w:type="gramEnd"/>
                           </w:p>
                           <w:p>
                             <w:pPr>
@@ -415,7 +423,13 @@
                               <w:rPr>
                                 <w:iCs/>
                               </w:rPr>
-                              <w:t>Implement Randomised Weighted</w:t>
+                              <w:t>2-opt (Found that running 2opt fully meant diversity was harmed)</w:t>
+                            </w:r>
+                            <w:r>
+                              <w:rPr>
+                                <w:iCs/>
+                              </w:rPr>
+                              <w:t xml:space="preserve"> Random chance of 2opt</w:t>
                             </w:r>
                           </w:p>
                           <w:p>
@@ -430,7 +444,7 @@
                               <w:rPr>
                                 <w:iCs/>
                               </w:rPr>
-                              <w:t>MST heuristic</w:t>
+                              <w:t>Random chance of mutation</w:t>
                             </w:r>
                           </w:p>
                           <w:p>
@@ -445,8 +459,16 @@
                               <w:rPr>
                                 <w:iCs/>
                               </w:rPr>
-                              <w:t>2-opt</w:t>
-                            </w:r>
+                              <w:t xml:space="preserve">Switched from roulette selection to tournament selection and found it to be better for performance (speed) and for quality of parent </w:t>
+                            </w:r>
+                            <w:proofErr w:type="gramStart"/>
+                            <w:r>
+                              <w:rPr>
+                                <w:iCs/>
+                              </w:rPr>
+                              <w:t>selection</w:t>
+                            </w:r>
+                            <w:proofErr w:type="gramEnd"/>
                           </w:p>
                           <w:p>
                             <w:pPr>
@@ -460,8 +482,120 @@
                               <w:rPr>
                                 <w:iCs/>
                               </w:rPr>
-                              <w:t>Min-heap</w:t>
-                            </w:r>
+                              <w:t xml:space="preserve">Tried implementing different crossover techniques including SCX and OX, OX was by far the best (probably due to its simplicity), SCX led to very quick convergence but didn’t lead to </w:t>
+                            </w:r>
+                            <w:proofErr w:type="gramStart"/>
+                            <w:r>
+                              <w:rPr>
+                                <w:iCs/>
+                              </w:rPr>
+                              <w:t>optimal</w:t>
+                            </w:r>
+                            <w:proofErr w:type="gramEnd"/>
+                            <w:r>
+                              <w:rPr>
+                                <w:iCs/>
+                              </w:rPr>
+                              <w:t xml:space="preserve"> solutions.</w:t>
+                            </w:r>
+                          </w:p>
+                          <w:p>
+                            <w:pPr>
+                              <w:spacing w:after="0" w:line="240" w:lineRule="auto"/>
+                              <w:ind w:right="45"/>
+                              <w:rPr>
+                                <w:iCs/>
+                              </w:rPr>
+                            </w:pPr>
+                            <w:r>
+                              <w:rPr>
+                                <w:iCs/>
+                              </w:rPr>
+                              <w:t xml:space="preserve">Implemented multiple mutation operators including RSM, PSM, THROAS, THRORS, swap and </w:t>
+                            </w:r>
+                            <w:proofErr w:type="gramStart"/>
+                            <w:r>
+                              <w:rPr>
+                                <w:iCs/>
+                              </w:rPr>
+                              <w:t>full-shuffle</w:t>
+                            </w:r>
+                            <w:proofErr w:type="gramEnd"/>
+                            <w:r>
+                              <w:rPr>
+                                <w:iCs/>
+                              </w:rPr>
+                              <w:t xml:space="preserve"> to help with genetic diversity. Added an annealing factor where </w:t>
+                            </w:r>
+                            <w:r>
+                              <w:rPr>
+                                <w:iCs/>
+                              </w:rPr>
+                              <w:t xml:space="preserve">if the longer the system went without a new solution, the higher the probability that the mutation is a full shuffle and potentially leads to a better </w:t>
+                            </w:r>
+                            <w:proofErr w:type="gramStart"/>
+                            <w:r>
+                              <w:rPr>
+                                <w:iCs/>
+                              </w:rPr>
+                              <w:t>tour</w:t>
+                            </w:r>
+                            <w:proofErr w:type="gramEnd"/>
+                          </w:p>
+                          <w:p>
+                            <w:pPr>
+                              <w:spacing w:after="0" w:line="240" w:lineRule="auto"/>
+                              <w:ind w:right="45"/>
+                              <w:rPr>
+                                <w:iCs/>
+                              </w:rPr>
+                            </w:pPr>
+                            <w:r>
+                              <w:rPr>
+                                <w:iCs/>
+                              </w:rPr>
+                              <w:t xml:space="preserve">Implemented </w:t>
+                            </w:r>
+                            <w:proofErr w:type="gramStart"/>
+                            <w:r>
+                              <w:rPr>
+                                <w:iCs/>
+                              </w:rPr>
+                              <w:t>extinction</w:t>
+                            </w:r>
+                            <w:proofErr w:type="gramEnd"/>
+                          </w:p>
+                          <w:p>
+                            <w:pPr>
+                              <w:spacing w:after="0" w:line="240" w:lineRule="auto"/>
+                              <w:ind w:right="45"/>
+                              <w:rPr>
+                                <w:iCs/>
+                              </w:rPr>
+                            </w:pPr>
+                            <w:r>
+                              <w:rPr>
+                                <w:iCs/>
+                              </w:rPr>
+                              <w:t xml:space="preserve">Implemented classical algorithmic </w:t>
+                            </w:r>
+                            <w:proofErr w:type="gramStart"/>
+                            <w:r>
+                              <w:rPr>
+                                <w:iCs/>
+                              </w:rPr>
+                              <w:t>restarts</w:t>
+                            </w:r>
+                            <w:proofErr w:type="gramEnd"/>
+                          </w:p>
+                          <w:p>
+                            <w:pPr>
+                              <w:spacing w:after="0" w:line="240" w:lineRule="auto"/>
+                              <w:ind w:right="45"/>
+                              <w:rPr>
+                                <w:iCs/>
+                              </w:rPr>
+                            </w:pPr>
                           </w:p>
                         </w:txbxContent>
                       </wps:txbx>
@@ -751,8 +885,16 @@
                         <w:rPr>
                           <w:iCs/>
                         </w:rPr>
-                        <w:t>Tried anytime A*</w:t>
-                      </w:r>
+                        <w:t xml:space="preserve">Individual initialisation (Tried NN but didn’t help with diversity) – Random generation is </w:t>
+                      </w:r>
+                      <w:proofErr w:type="gramStart"/>
+                      <w:r>
+                        <w:rPr>
+                          <w:iCs/>
+                        </w:rPr>
+                        <w:t>better</w:t>
+                      </w:r>
+                      <w:proofErr w:type="gramEnd"/>
                     </w:p>
                     <w:p>
                       <w:pPr>
@@ -766,7 +908,13 @@
                         <w:rPr>
                           <w:iCs/>
                         </w:rPr>
-                        <w:t>Implement Randomised Weighted</w:t>
+                        <w:t>2-opt (Found that running 2opt fully meant diversity was harmed)</w:t>
+                      </w:r>
+                      <w:r>
+                        <w:rPr>
+                          <w:iCs/>
+                        </w:rPr>
+                        <w:t xml:space="preserve"> Random chance of 2opt</w:t>
                       </w:r>
                     </w:p>
                     <w:p>
@@ -781,7 +929,7 @@
                         <w:rPr>
                           <w:iCs/>
                         </w:rPr>
-                        <w:t>MST heuristic</w:t>
+                        <w:t>Random chance of mutation</w:t>
                       </w:r>
                     </w:p>
                     <w:p>
@@ -796,8 +944,16 @@
                         <w:rPr>
                           <w:iCs/>
                         </w:rPr>
-                        <w:t>2-opt</w:t>
-                      </w:r>
+                        <w:t xml:space="preserve">Switched from roulette selection to tournament selection and found it to be better for performance (speed) and for quality of parent </w:t>
+                      </w:r>
+                      <w:proofErr w:type="gramStart"/>
+                      <w:r>
+                        <w:rPr>
+                          <w:iCs/>
+                        </w:rPr>
+                        <w:t>selection</w:t>
+                      </w:r>
+                      <w:proofErr w:type="gramEnd"/>
                     </w:p>
                     <w:p>
                       <w:pPr>
@@ -811,8 +967,120 @@
                         <w:rPr>
                           <w:iCs/>
                         </w:rPr>
-                        <w:t>Min-heap</w:t>
-                      </w:r>
+                        <w:t xml:space="preserve">Tried implementing different crossover techniques including SCX and OX, OX was by far the best (probably due to its simplicity), SCX led to very quick convergence but didn’t lead to </w:t>
+                      </w:r>
+                      <w:proofErr w:type="gramStart"/>
+                      <w:r>
+                        <w:rPr>
+                          <w:iCs/>
+                        </w:rPr>
+                        <w:t>optimal</w:t>
+                      </w:r>
+                      <w:proofErr w:type="gramEnd"/>
+                      <w:r>
+                        <w:rPr>
+                          <w:iCs/>
+                        </w:rPr>
+                        <w:t xml:space="preserve"> solutions.</w:t>
+                      </w:r>
+                    </w:p>
+                    <w:p>
+                      <w:pPr>
+                        <w:spacing w:after="0" w:line="240" w:lineRule="auto"/>
+                        <w:ind w:right="45"/>
+                        <w:rPr>
+                          <w:iCs/>
+                        </w:rPr>
+                      </w:pPr>
+                      <w:r>
+                        <w:rPr>
+                          <w:iCs/>
+                        </w:rPr>
+                        <w:t xml:space="preserve">Implemented multiple mutation operators including RSM, PSM, THROAS, THRORS, swap and </w:t>
+                      </w:r>
+                      <w:proofErr w:type="gramStart"/>
+                      <w:r>
+                        <w:rPr>
+                          <w:iCs/>
+                        </w:rPr>
+                        <w:t>full-shuffle</w:t>
+                      </w:r>
+                      <w:proofErr w:type="gramEnd"/>
+                      <w:r>
+                        <w:rPr>
+                          <w:iCs/>
+                        </w:rPr>
+                        <w:t xml:space="preserve"> to help with genetic diversity. Added an annealing factor where </w:t>
+                      </w:r>
+                      <w:r>
+                        <w:rPr>
+                          <w:iCs/>
+                        </w:rPr>
+                        <w:t xml:space="preserve">if the longer the system went without a new solution, the higher the probability that the mutation is a full shuffle and potentially leads to a better </w:t>
+                      </w:r>
+                      <w:proofErr w:type="gramStart"/>
+                      <w:r>
+                        <w:rPr>
+                          <w:iCs/>
+                        </w:rPr>
+                        <w:t>tour</w:t>
+                      </w:r>
+                      <w:proofErr w:type="gramEnd"/>
+                    </w:p>
+                    <w:p>
+                      <w:pPr>
+                        <w:spacing w:after="0" w:line="240" w:lineRule="auto"/>
+                        <w:ind w:right="45"/>
+                        <w:rPr>
+                          <w:iCs/>
+                        </w:rPr>
+                      </w:pPr>
+                      <w:r>
+                        <w:rPr>
+                          <w:iCs/>
+                        </w:rPr>
+                        <w:t xml:space="preserve">Implemented </w:t>
+                      </w:r>
+                      <w:proofErr w:type="gramStart"/>
+                      <w:r>
+                        <w:rPr>
+                          <w:iCs/>
+                        </w:rPr>
+                        <w:t>extinction</w:t>
+                      </w:r>
+                      <w:proofErr w:type="gramEnd"/>
+                    </w:p>
+                    <w:p>
+                      <w:pPr>
+                        <w:spacing w:after="0" w:line="240" w:lineRule="auto"/>
+                        <w:ind w:right="45"/>
+                        <w:rPr>
+                          <w:iCs/>
+                        </w:rPr>
+                      </w:pPr>
+                      <w:r>
+                        <w:rPr>
+                          <w:iCs/>
+                        </w:rPr>
+                        <w:t xml:space="preserve">Implemented classical algorithmic </w:t>
+                      </w:r>
+                      <w:proofErr w:type="gramStart"/>
+                      <w:r>
+                        <w:rPr>
+                          <w:iCs/>
+                        </w:rPr>
+                        <w:t>restarts</w:t>
+                      </w:r>
+                      <w:proofErr w:type="gramEnd"/>
+                    </w:p>
+                    <w:p>
+                      <w:pPr>
+                        <w:spacing w:after="0" w:line="240" w:lineRule="auto"/>
+                        <w:ind w:right="45"/>
+                        <w:rPr>
+                          <w:iCs/>
+                        </w:rPr>
+                      </w:pPr>
                     </w:p>
                   </w:txbxContent>
                 </v:textbox>
@@ -1025,6 +1293,21 @@
                               <w:t>Normalising velocity</w:t>
                             </w:r>
                           </w:p>
+                          <w:p>
+                            <w:pPr>
+                              <w:spacing w:after="0" w:line="240" w:lineRule="auto"/>
+                              <w:ind w:right="45"/>
+                              <w:rPr>
+                                <w:iCs/>
+                              </w:rPr>
+                            </w:pPr>
+                            <w:r>
+                              <w:rPr>
+                                <w:iCs/>
+                              </w:rPr>
+                              <w:t>Bounded proximity epsilon</w:t>
+                            </w:r>
+                          </w:p>
                         </w:txbxContent>
                       </wps:txbx>
                       <wps:bodyPr rot="0" vert="horz" wrap="square" lIns="91440" tIns="45720" rIns="91440" bIns="45720" anchor="t" anchorCtr="0">
@@ -1173,6 +1456,21 @@
                           <w:iCs/>
                         </w:rPr>
                         <w:t>Normalising velocity</w:t>
+                      </w:r>
+                    </w:p>
+                    <w:p>
+                      <w:pPr>
+                        <w:spacing w:after="0" w:line="240" w:lineRule="auto"/>
+                        <w:ind w:right="45"/>
+                        <w:rPr>
+                          <w:iCs/>
+                        </w:rPr>
+                      </w:pPr>
+                      <w:r>
+                        <w:rPr>
+                          <w:iCs/>
+                        </w:rPr>
+                        <w:t>Bounded proximity epsilon</w:t>
                       </w:r>
                     </w:p>
                   </w:txbxContent>

</xml_diff>